<commit_message>
DP2 Add Storyboard explanation and Studio Session Feedbacks
</commit_message>
<xml_diff>
--- a/DP2/document.docx
+++ b/DP2/document.docx
@@ -1200,7 +1200,10 @@
         <w:t>This solution is</w:t>
       </w:r>
       <w:r>
-        <w:t xml:space="preserve"> suggested from HMW question “</w:t>
+        <w:t xml:space="preserve"> suggested from question “</w:t>
+      </w:r>
+      <w:r>
+        <w:t xml:space="preserve">HMW </w:t>
       </w:r>
       <w:r>
         <w:t>Utilize patients’ time when they are not in hospital?</w:t>
@@ -1238,12 +1241,15 @@
     </w:p>
     <w:p>
       <w:r>
-        <w:t xml:space="preserve">This solution is also proposed from the HMW question </w:t>
+        <w:t xml:space="preserve">This solution is also proposed from the question </w:t>
       </w:r>
       <w:r>
         <w:t>“</w:t>
       </w:r>
       <w:r>
+        <w:t xml:space="preserve">HMW </w:t>
+      </w:r>
+      <w:r>
         <w:t>Utilize patients’ time when they are not in hospital?</w:t>
       </w:r>
       <w:proofErr w:type="gramStart"/>
@@ -1278,8 +1284,6 @@
       <w:r>
         <w:t xml:space="preserve"> patients who already have experiences of after care for certain medical treatment would be able to give some help for patients. </w:t>
       </w:r>
-      <w:bookmarkStart w:id="0" w:name="_GoBack"/>
-      <w:bookmarkEnd w:id="0"/>
     </w:p>
     <w:p/>
     <w:p>
@@ -1289,16 +1293,175 @@
       </w:r>
     </w:p>
     <w:p>
-      <w:pPr>
-        <w:rPr>
-          <w:rFonts w:hint="eastAsia"/>
-        </w:rPr>
-      </w:pPr>
+      <w:r>
+        <w:rPr>
+          <w:rFonts w:hint="eastAsia"/>
+        </w:rPr>
+        <w:t xml:space="preserve">This solution is originated from the question </w:t>
+      </w:r>
+      <w:r>
+        <w:t xml:space="preserve">“HMW </w:t>
+      </w:r>
+      <w:r>
+        <w:t>Change a hospital into a place where people would love to go?</w:t>
+      </w:r>
       <w:proofErr w:type="gramStart"/>
       <w:r>
-        <w:t>d</w:t>
+        <w:t>”.</w:t>
       </w:r>
       <w:proofErr w:type="gramEnd"/>
+      <w:r>
+        <w:t xml:space="preserve"> It is obvious to point out that it is not easy to reduce the price of medical treatment. If patients are available to get price discount or prizes from other stores that is allied with the hospital, patients may be encouraged to go to the hospital more.</w:t>
+      </w:r>
+    </w:p>
+    <w:p/>
+    <w:p/>
+    <w:p/>
+    <w:p/>
+    <w:p>
+      <w:r>
+        <w:t xml:space="preserve">The </w:t>
+      </w:r>
+      <w:r>
+        <w:t xml:space="preserve">storyboards below illustrates the scenarios for each solutions. </w:t>
+      </w:r>
+    </w:p>
+    <w:p>
+      <w:r>
+        <w:t>M</w:t>
+      </w:r>
+      <w:r>
+        <w:rPr>
+          <w:rFonts w:hint="eastAsia"/>
+        </w:rPr>
+        <w:t xml:space="preserve">arge </w:t>
+      </w:r>
+      <w:r>
+        <w:t xml:space="preserve">Simpson found some trouble on her skin. She immediately report her status to doctor via mobile messenger app, and she got the reply. </w:t>
+      </w:r>
+      <w:r>
+        <w:t>She may found the ideal way of treating the problem without going to the hospital. That solution could possibly be visiting the hospital, though.</w:t>
+      </w:r>
+    </w:p>
+    <w:p>
+      <w:pPr>
+        <w:rPr>
+          <w:rFonts w:hint="eastAsia"/>
+        </w:rPr>
+      </w:pPr>
+    </w:p>
+    <w:p>
+      <w:r>
+        <w:rPr>
+          <w:rFonts w:hint="eastAsia"/>
+        </w:rPr>
+        <w:lastRenderedPageBreak/>
+        <w:t xml:space="preserve">Marge </w:t>
+      </w:r>
+      <w:r>
+        <w:t>Simpson got medical treatment recently. She might come up with some question about after care. She asked her question on the online community with the people who have the same experience with her. She would get some answers.</w:t>
+      </w:r>
+    </w:p>
+    <w:p>
+      <w:pPr>
+        <w:rPr>
+          <w:rFonts w:hint="eastAsia"/>
+        </w:rPr>
+      </w:pPr>
+      <w:bookmarkStart w:id="0" w:name="_GoBack"/>
+      <w:r>
+        <w:t xml:space="preserve">Marge Simpson went to hospital several times. Her hospital alliance points piled up so that she was possible to get some benefit from that. </w:t>
+      </w:r>
+    </w:p>
+    <w:bookmarkEnd w:id="0"/>
+    <w:p/>
+    <w:p>
+      <w:r>
+        <w:t>Studio reflection</w:t>
+      </w:r>
+    </w:p>
+    <w:p>
+      <w:r>
+        <w:rPr>
+          <w:rFonts w:hint="eastAsia"/>
+        </w:rPr>
+        <w:t>In the Studio Session held on Mon</w:t>
+      </w:r>
+      <w:r>
+        <w:t>day Apr 4</w:t>
+      </w:r>
+      <w:r>
+        <w:rPr>
+          <w:vertAlign w:val="superscript"/>
+        </w:rPr>
+        <w:t>th</w:t>
+      </w:r>
+      <w:r>
+        <w:t xml:space="preserve">, </w:t>
+      </w:r>
+      <w:r>
+        <w:t>it was possible to get some feedbacks from studio mates. The feedbacks are followed below.</w:t>
+      </w:r>
+    </w:p>
+    <w:p>
+      <w:r>
+        <w:rPr>
+          <w:rFonts w:hint="eastAsia"/>
+        </w:rPr>
+        <w:t xml:space="preserve">I like the topic and the solution derived from the topic, but </w:t>
+      </w:r>
+      <w:r>
+        <w:t>solution of “community platform” seems vague. I wish to elaborate the particular solution to be clearer.</w:t>
+      </w:r>
+    </w:p>
+    <w:p>
+      <w:pPr>
+        <w:rPr>
+          <w:rFonts w:hint="eastAsia"/>
+        </w:rPr>
+      </w:pPr>
+      <w:r>
+        <w:t>Based on the experience, going to the hospital, including dermatological hospital, infers that we already know the problem. It is almost not possible to do anything without actually visiting the hospital.</w:t>
+      </w:r>
+      <w:r>
+        <w:rPr>
+          <w:rFonts w:hint="eastAsia"/>
+        </w:rPr>
+        <w:t xml:space="preserve"> </w:t>
+      </w:r>
+      <w:r>
+        <w:t>What if we include more realistic situation that we need to go to hospital not for taking medical treatment?</w:t>
+      </w:r>
+    </w:p>
+    <w:p>
+      <w:r>
+        <w:t>D</w:t>
+      </w:r>
+      <w:r>
+        <w:rPr>
+          <w:rFonts w:hint="eastAsia"/>
+        </w:rPr>
+        <w:t xml:space="preserve">ermatological </w:t>
+      </w:r>
+      <w:r>
+        <w:t>hospital costs expensive so that establishing business partnership (</w:t>
+      </w:r>
+      <w:r>
+        <w:rPr>
+          <w:rFonts w:hint="eastAsia"/>
+        </w:rPr>
+        <w:t xml:space="preserve">제휴 in Korean) seems a great solution to me. </w:t>
+      </w:r>
+      <w:r>
+        <w:t>I wish to clarify the way of providing service by establishing the alliance among the stores near the hospital.</w:t>
+      </w:r>
+    </w:p>
+    <w:p>
+      <w:pPr>
+        <w:rPr>
+          <w:rFonts w:hint="eastAsia"/>
+        </w:rPr>
+      </w:pPr>
     </w:p>
     <w:sectPr>
       <w:pgSz w:w="11906" w:h="16838"/>

</xml_diff>

<commit_message>
Let all pictures to appear
</commit_message>
<xml_diff>
--- a/DP2/document.docx
+++ b/DP2/document.docx
@@ -16,27 +16,14 @@
       </w:r>
     </w:p>
     <w:p>
-      <w:proofErr w:type="spellStart"/>
-      <w:r>
-        <w:t>Hyeongcheol's</w:t>
-      </w:r>
-      <w:proofErr w:type="spellEnd"/>
-      <w:r>
-        <w:t xml:space="preserve"> friend really cares about her skin. However, the cost for visiting dermatological hospital is excessive for each time. She might need a way to reduce costs down when visiting the dermatological. </w:t>
+      <w:r>
+        <w:t xml:space="preserve">Hyeongcheol's friend really cares about her skin. However, the cost for visiting dermatological hospital is excessive for each time. She might need a way to reduce costs down when visiting the dermatological. </w:t>
       </w:r>
     </w:p>
     <w:p/>
     <w:p>
       <w:r>
-        <w:t xml:space="preserve">- User: </w:t>
-      </w:r>
-      <w:proofErr w:type="spellStart"/>
-      <w:r>
-        <w:t>Hyeongcheol's</w:t>
-      </w:r>
-      <w:proofErr w:type="spellEnd"/>
-      <w:r>
-        <w:t xml:space="preserve"> friend who cares much about her skin. She is 24 years old, and currently working SRT cabin crew.</w:t>
+        <w:t>- User: Hyeongcheol's friend who cares much about her skin. She is 24 years old, and currently working SRT cabin crew.</w:t>
       </w:r>
     </w:p>
     <w:p>
@@ -823,15 +810,7 @@
         <w:t xml:space="preserve">rovide </w:t>
       </w:r>
       <w:r>
-        <w:t xml:space="preserve">online counselling through </w:t>
-      </w:r>
-      <w:proofErr w:type="spellStart"/>
-      <w:r>
-        <w:t>kakaotalk</w:t>
-      </w:r>
-      <w:proofErr w:type="spellEnd"/>
-      <w:r>
-        <w:t xml:space="preserve"> or other message apps</w:t>
+        <w:t>online counselling through kakaotalk or other message apps</w:t>
       </w:r>
     </w:p>
     <w:p>
@@ -858,15 +837,7 @@
       </w:pPr>
       <w:r>
         <w:lastRenderedPageBreak/>
-        <w:t xml:space="preserve">Establish </w:t>
-      </w:r>
-      <w:proofErr w:type="spellStart"/>
-      <w:r>
-        <w:t>telediagnosis</w:t>
-      </w:r>
-      <w:proofErr w:type="spellEnd"/>
-      <w:r>
-        <w:t xml:space="preserve"> system</w:t>
+        <w:t>Establish telediagnosis system</w:t>
       </w:r>
     </w:p>
     <w:p>
@@ -879,15 +850,7 @@
         <w:ind w:leftChars="0"/>
       </w:pPr>
       <w:r>
-        <w:t xml:space="preserve">Manage online </w:t>
-      </w:r>
-      <w:proofErr w:type="spellStart"/>
-      <w:r>
-        <w:t>QnA</w:t>
-      </w:r>
-      <w:proofErr w:type="spellEnd"/>
-      <w:r>
-        <w:t xml:space="preserve"> board for patients</w:t>
+        <w:t>Manage online QnA board for patients</w:t>
       </w:r>
     </w:p>
     <w:p>
@@ -926,23 +889,7 @@
         <w:ind w:leftChars="0"/>
       </w:pPr>
       <w:r>
-        <w:t xml:space="preserve">Notify to patients for confirmation on the appointed day and a day before. (via message, </w:t>
-      </w:r>
-      <w:proofErr w:type="spellStart"/>
-      <w:r>
-        <w:t>kakaotalk</w:t>
-      </w:r>
-      <w:proofErr w:type="spellEnd"/>
-      <w:r>
-        <w:t xml:space="preserve">, </w:t>
-      </w:r>
-      <w:proofErr w:type="spellStart"/>
-      <w:r>
-        <w:t>etc</w:t>
-      </w:r>
-      <w:proofErr w:type="spellEnd"/>
-      <w:r>
-        <w:t>)</w:t>
+        <w:t>Notify to patients for confirmation on the appointed day and a day before. (via message, kakaotalk, etc)</w:t>
       </w:r>
     </w:p>
     <w:p>
@@ -1019,23 +966,7 @@
         <w:ind w:leftChars="0"/>
       </w:pPr>
       <w:r>
-        <w:t>Set the hospital location as “</w:t>
-      </w:r>
-      <w:proofErr w:type="spellStart"/>
-      <w:r>
-        <w:t>Pokestop</w:t>
-      </w:r>
-      <w:proofErr w:type="spellEnd"/>
-      <w:r>
-        <w:t xml:space="preserve">” for </w:t>
-      </w:r>
-      <w:proofErr w:type="spellStart"/>
-      <w:r>
-        <w:t>PokemonGo</w:t>
-      </w:r>
-      <w:proofErr w:type="spellEnd"/>
-      <w:r>
-        <w:t xml:space="preserve"> player</w:t>
+        <w:t>Set the hospital location as “Pokestop” for PokemonGo player</w:t>
       </w:r>
     </w:p>
     <w:p>
@@ -1184,15 +1115,7 @@
     <w:p>
       <w:r>
         <w:tab/>
-        <w:t xml:space="preserve">Provide online counselling through </w:t>
-      </w:r>
-      <w:proofErr w:type="spellStart"/>
-      <w:r>
-        <w:t>kakaotalk</w:t>
-      </w:r>
-      <w:proofErr w:type="spellEnd"/>
-      <w:r>
-        <w:t xml:space="preserve"> or other message apps</w:t>
+        <w:t>Provide online counselling through kakaotalk or other message apps</w:t>
       </w:r>
     </w:p>
     <w:p>
@@ -1208,13 +1131,8 @@
       <w:r>
         <w:t>Utilize patients’ time when they are not in hospital?</w:t>
       </w:r>
-      <w:proofErr w:type="gramStart"/>
-      <w:r>
-        <w:t>”.</w:t>
-      </w:r>
-      <w:proofErr w:type="gramEnd"/>
-      <w:r>
-        <w:t xml:space="preserve"> </w:t>
+      <w:r>
+        <w:t xml:space="preserve">”. </w:t>
       </w:r>
       <w:r>
         <w:t>I</w:t>
@@ -1252,13 +1170,8 @@
       <w:r>
         <w:t>Utilize patients’ time when they are not in hospital?</w:t>
       </w:r>
-      <w:proofErr w:type="gramStart"/>
-      <w:r>
-        <w:t>”.</w:t>
-      </w:r>
-      <w:proofErr w:type="gramEnd"/>
-      <w:r>
-        <w:t xml:space="preserve"> </w:t>
+      <w:r>
+        <w:t xml:space="preserve">”. </w:t>
       </w:r>
       <w:r>
         <w:t>I</w:t>
@@ -1305,13 +1218,8 @@
       <w:r>
         <w:t>Change a hospital into a place where people would love to go?</w:t>
       </w:r>
-      <w:proofErr w:type="gramStart"/>
-      <w:r>
-        <w:t>”.</w:t>
-      </w:r>
-      <w:proofErr w:type="gramEnd"/>
-      <w:r>
-        <w:t xml:space="preserve"> It is obvious to point out that it is not easy to reduce the price of medical treatment. If patients are available to get price discount or prizes from other stores that is allied with the hospital, patients may be encouraged to go to the hospital more.</w:t>
+      <w:r>
+        <w:t>”. It is obvious to point out that it is not easy to reduce the price of medical treatment. If patients are available to get price discount or prizes from other stores that is allied with the hospital, patients may be encouraged to go to the hospital more.</w:t>
       </w:r>
     </w:p>
     <w:p/>
@@ -1368,100 +1276,122 @@
           <w:rFonts w:hint="eastAsia"/>
         </w:rPr>
       </w:pPr>
+      <w:r>
+        <w:t xml:space="preserve">Marge Simpson went to hospital several times. Her hospital alliance points piled up so that she was possible to get some benefit from that. </w:t>
+      </w:r>
+    </w:p>
+    <w:p/>
+    <w:p>
+      <w:r>
+        <w:t>Studio reflection</w:t>
+      </w:r>
+    </w:p>
+    <w:p>
+      <w:r>
+        <w:rPr>
+          <w:rFonts w:hint="eastAsia"/>
+        </w:rPr>
+        <w:t>In the Studio Session held on Mon</w:t>
+      </w:r>
+      <w:r>
+        <w:t xml:space="preserve">day Apr </w:t>
+      </w:r>
+      <w:r>
+        <w:t>3</w:t>
+      </w:r>
+      <w:r>
+        <w:rPr>
+          <w:vertAlign w:val="superscript"/>
+        </w:rPr>
+        <w:t>rd</w:t>
+      </w:r>
+      <w:r>
+        <w:t xml:space="preserve">, </w:t>
+      </w:r>
+      <w:r>
+        <w:t>it was possible to get some feedbacks from studio mates. The feedbacks are followed below.</w:t>
+      </w:r>
+    </w:p>
+    <w:p>
+      <w:r>
+        <w:rPr>
+          <w:rFonts w:hint="eastAsia"/>
+        </w:rPr>
+        <w:t xml:space="preserve">I like the topic and the solution derived from the topic, but </w:t>
+      </w:r>
+      <w:r>
+        <w:t>solution of “community platform” seems vague. I wish to elaborate the particular solution to be clearer.</w:t>
+      </w:r>
+    </w:p>
+    <w:p>
+      <w:pPr>
+        <w:rPr>
+          <w:rFonts w:hint="eastAsia"/>
+        </w:rPr>
+      </w:pPr>
+      <w:r>
+        <w:t>Based on the experience, going to the hospital, including dermatological hospital, infers that we already know the problem. It is almost not possible to do anything without actually visiting the hospital.</w:t>
+      </w:r>
+      <w:r>
+        <w:rPr>
+          <w:rFonts w:hint="eastAsia"/>
+        </w:rPr>
+        <w:t xml:space="preserve"> </w:t>
+      </w:r>
+      <w:r>
+        <w:t>What if we include more realistic situation that we need to go to hospital not for taking medical treatment?</w:t>
+      </w:r>
+    </w:p>
+    <w:p>
+      <w:r>
+        <w:t>D</w:t>
+      </w:r>
+      <w:r>
+        <w:rPr>
+          <w:rFonts w:hint="eastAsia"/>
+        </w:rPr>
+        <w:t xml:space="preserve">ermatological </w:t>
+      </w:r>
+      <w:r>
+        <w:t>hospital costs expensive so that establishing business partnership (</w:t>
+      </w:r>
+      <w:r>
+        <w:rPr>
+          <w:rFonts w:hint="eastAsia"/>
+        </w:rPr>
+        <w:t xml:space="preserve">제휴 in Korean) seems a great solution to me. </w:t>
+      </w:r>
+      <w:r>
+        <w:t>I wish to clarify the way of providing service by establishing the alliance among the stores near the hospital.</w:t>
+      </w:r>
+    </w:p>
+    <w:p/>
+    <w:p>
+      <w:pPr>
+        <w:rPr>
+          <w:rFonts w:hint="eastAsia"/>
+        </w:rPr>
+      </w:pPr>
+      <w:r>
+        <w:rPr>
+          <w:rFonts w:hint="eastAsia"/>
+        </w:rPr>
+        <w:t xml:space="preserve">However, we </w:t>
+      </w:r>
+      <w:r>
+        <w:t>got comments on our DP topic and approaches from our TA today (Apr 6</w:t>
+      </w:r>
+      <w:r>
+        <w:rPr>
+          <w:vertAlign w:val="superscript"/>
+        </w:rPr>
+        <w:t>th</w:t>
+      </w:r>
+      <w:r>
+        <w:t>). We were suggested to have office hour with professor for …</w:t>
+      </w:r>
       <w:bookmarkStart w:id="0" w:name="_GoBack"/>
-      <w:r>
-        <w:t xml:space="preserve">Marge Simpson went to hospital several times. Her hospital alliance points piled up so that she was possible to get some benefit from that. </w:t>
-      </w:r>
-    </w:p>
-    <w:bookmarkEnd w:id="0"/>
-    <w:p/>
-    <w:p>
-      <w:r>
-        <w:t>Studio reflection</w:t>
-      </w:r>
-    </w:p>
-    <w:p>
-      <w:r>
-        <w:rPr>
-          <w:rFonts w:hint="eastAsia"/>
-        </w:rPr>
-        <w:t>In the Studio Session held on Mon</w:t>
-      </w:r>
-      <w:r>
-        <w:t>day Apr 4</w:t>
-      </w:r>
-      <w:r>
-        <w:rPr>
-          <w:vertAlign w:val="superscript"/>
-        </w:rPr>
-        <w:t>th</w:t>
-      </w:r>
-      <w:r>
-        <w:t xml:space="preserve">, </w:t>
-      </w:r>
-      <w:r>
-        <w:t>it was possible to get some feedbacks from studio mates. The feedbacks are followed below.</w:t>
-      </w:r>
-    </w:p>
-    <w:p>
-      <w:r>
-        <w:rPr>
-          <w:rFonts w:hint="eastAsia"/>
-        </w:rPr>
-        <w:t xml:space="preserve">I like the topic and the solution derived from the topic, but </w:t>
-      </w:r>
-      <w:r>
-        <w:t>solution of “community platform” seems vague. I wish to elaborate the particular solution to be clearer.</w:t>
-      </w:r>
-    </w:p>
-    <w:p>
-      <w:pPr>
-        <w:rPr>
-          <w:rFonts w:hint="eastAsia"/>
-        </w:rPr>
-      </w:pPr>
-      <w:r>
-        <w:t>Based on the experience, going to the hospital, including dermatological hospital, infers that we already know the problem. It is almost not possible to do anything without actually visiting the hospital.</w:t>
-      </w:r>
-      <w:r>
-        <w:rPr>
-          <w:rFonts w:hint="eastAsia"/>
-        </w:rPr>
-        <w:t xml:space="preserve"> </w:t>
-      </w:r>
-      <w:r>
-        <w:t>What if we include more realistic situation that we need to go to hospital not for taking medical treatment?</w:t>
-      </w:r>
-    </w:p>
-    <w:p>
-      <w:r>
-        <w:t>D</w:t>
-      </w:r>
-      <w:r>
-        <w:rPr>
-          <w:rFonts w:hint="eastAsia"/>
-        </w:rPr>
-        <w:t xml:space="preserve">ermatological </w:t>
-      </w:r>
-      <w:r>
-        <w:t>hospital costs expensive so that establishing business partnership (</w:t>
-      </w:r>
-      <w:r>
-        <w:rPr>
-          <w:rFonts w:hint="eastAsia"/>
-        </w:rPr>
-        <w:t xml:space="preserve">제휴 in Korean) seems a great solution to me. </w:t>
-      </w:r>
-      <w:r>
-        <w:t>I wish to clarify the way of providing service by establishing the alliance among the stores near the hospital.</w:t>
-      </w:r>
-    </w:p>
-    <w:p>
-      <w:pPr>
-        <w:rPr>
-          <w:rFonts w:hint="eastAsia"/>
-        </w:rPr>
-      </w:pPr>
+      <w:bookmarkEnd w:id="0"/>
     </w:p>
     <w:sectPr>
       <w:pgSz w:w="11906" w:h="16838"/>

</xml_diff>

<commit_message>
Change the last sentences in TA's comment
</commit_message>
<xml_diff>
--- a/DP2/document.docx
+++ b/DP2/document.docx
@@ -16,14 +16,27 @@
       </w:r>
     </w:p>
     <w:p>
-      <w:r>
-        <w:t xml:space="preserve">Hyeongcheol's friend really cares about her skin. However, the cost for visiting dermatological hospital is excessive for each time. She might need a way to reduce costs down when visiting the dermatological. </w:t>
+      <w:proofErr w:type="spellStart"/>
+      <w:r>
+        <w:t>Hyeongcheol's</w:t>
+      </w:r>
+      <w:proofErr w:type="spellEnd"/>
+      <w:r>
+        <w:t xml:space="preserve"> friend really cares about her skin. However, the cost for visiting dermatological hospital is excessive for each time. She might need a way to reduce costs down when visiting the dermatological. </w:t>
       </w:r>
     </w:p>
     <w:p/>
     <w:p>
       <w:r>
-        <w:t>- User: Hyeongcheol's friend who cares much about her skin. She is 24 years old, and currently working SRT cabin crew.</w:t>
+        <w:t xml:space="preserve">- User: </w:t>
+      </w:r>
+      <w:proofErr w:type="spellStart"/>
+      <w:r>
+        <w:t>Hyeongcheol's</w:t>
+      </w:r>
+      <w:proofErr w:type="spellEnd"/>
+      <w:r>
+        <w:t xml:space="preserve"> friend who cares much about her skin. She is 24 years old, and currently working SRT cabin crew.</w:t>
       </w:r>
     </w:p>
     <w:p>
@@ -810,7 +823,15 @@
         <w:t xml:space="preserve">rovide </w:t>
       </w:r>
       <w:r>
-        <w:t>online counselling through kakaotalk or other message apps</w:t>
+        <w:t xml:space="preserve">online counselling through </w:t>
+      </w:r>
+      <w:proofErr w:type="spellStart"/>
+      <w:r>
+        <w:t>kakaotalk</w:t>
+      </w:r>
+      <w:proofErr w:type="spellEnd"/>
+      <w:r>
+        <w:t xml:space="preserve"> or other message apps</w:t>
       </w:r>
     </w:p>
     <w:p>
@@ -837,7 +858,15 @@
       </w:pPr>
       <w:r>
         <w:lastRenderedPageBreak/>
-        <w:t>Establish telediagnosis system</w:t>
+        <w:t xml:space="preserve">Establish </w:t>
+      </w:r>
+      <w:proofErr w:type="spellStart"/>
+      <w:r>
+        <w:t>telediagnosis</w:t>
+      </w:r>
+      <w:proofErr w:type="spellEnd"/>
+      <w:r>
+        <w:t xml:space="preserve"> system</w:t>
       </w:r>
     </w:p>
     <w:p>
@@ -850,7 +879,15 @@
         <w:ind w:leftChars="0"/>
       </w:pPr>
       <w:r>
-        <w:t>Manage online QnA board for patients</w:t>
+        <w:t xml:space="preserve">Manage online </w:t>
+      </w:r>
+      <w:proofErr w:type="spellStart"/>
+      <w:r>
+        <w:t>QnA</w:t>
+      </w:r>
+      <w:proofErr w:type="spellEnd"/>
+      <w:r>
+        <w:t xml:space="preserve"> board for patients</w:t>
       </w:r>
     </w:p>
     <w:p>
@@ -889,7 +926,23 @@
         <w:ind w:leftChars="0"/>
       </w:pPr>
       <w:r>
-        <w:t>Notify to patients for confirmation on the appointed day and a day before. (via message, kakaotalk, etc)</w:t>
+        <w:t xml:space="preserve">Notify to patients for confirmation on the appointed day and a day before. (via message, </w:t>
+      </w:r>
+      <w:proofErr w:type="spellStart"/>
+      <w:r>
+        <w:t>kakaotalk</w:t>
+      </w:r>
+      <w:proofErr w:type="spellEnd"/>
+      <w:r>
+        <w:t xml:space="preserve">, </w:t>
+      </w:r>
+      <w:proofErr w:type="spellStart"/>
+      <w:r>
+        <w:t>etc</w:t>
+      </w:r>
+      <w:proofErr w:type="spellEnd"/>
+      <w:r>
+        <w:t>)</w:t>
       </w:r>
     </w:p>
     <w:p>
@@ -966,7 +1019,23 @@
         <w:ind w:leftChars="0"/>
       </w:pPr>
       <w:r>
-        <w:t>Set the hospital location as “Pokestop” for PokemonGo player</w:t>
+        <w:t>Set the hospital location as “</w:t>
+      </w:r>
+      <w:proofErr w:type="spellStart"/>
+      <w:r>
+        <w:t>Pokestop</w:t>
+      </w:r>
+      <w:proofErr w:type="spellEnd"/>
+      <w:r>
+        <w:t xml:space="preserve">” for </w:t>
+      </w:r>
+      <w:proofErr w:type="spellStart"/>
+      <w:r>
+        <w:t>PokemonGo</w:t>
+      </w:r>
+      <w:proofErr w:type="spellEnd"/>
+      <w:r>
+        <w:t xml:space="preserve"> player</w:t>
       </w:r>
     </w:p>
     <w:p>
@@ -1115,7 +1184,15 @@
     <w:p>
       <w:r>
         <w:tab/>
-        <w:t>Provide online counselling through kakaotalk or other message apps</w:t>
+        <w:t xml:space="preserve">Provide online counselling through </w:t>
+      </w:r>
+      <w:proofErr w:type="spellStart"/>
+      <w:r>
+        <w:t>kakaotalk</w:t>
+      </w:r>
+      <w:proofErr w:type="spellEnd"/>
+      <w:r>
+        <w:t xml:space="preserve"> or other message apps</w:t>
       </w:r>
     </w:p>
     <w:p>
@@ -1131,8 +1208,13 @@
       <w:r>
         <w:t>Utilize patients’ time when they are not in hospital?</w:t>
       </w:r>
-      <w:r>
-        <w:t xml:space="preserve">”. </w:t>
+      <w:proofErr w:type="gramStart"/>
+      <w:r>
+        <w:t>”.</w:t>
+      </w:r>
+      <w:proofErr w:type="gramEnd"/>
+      <w:r>
+        <w:t xml:space="preserve"> </w:t>
       </w:r>
       <w:r>
         <w:t>I</w:t>
@@ -1170,8 +1252,13 @@
       <w:r>
         <w:t>Utilize patients’ time when they are not in hospital?</w:t>
       </w:r>
-      <w:r>
-        <w:t xml:space="preserve">”. </w:t>
+      <w:proofErr w:type="gramStart"/>
+      <w:r>
+        <w:t>”.</w:t>
+      </w:r>
+      <w:proofErr w:type="gramEnd"/>
+      <w:r>
+        <w:t xml:space="preserve"> </w:t>
       </w:r>
       <w:r>
         <w:t>I</w:t>
@@ -1218,8 +1305,13 @@
       <w:r>
         <w:t>Change a hospital into a place where people would love to go?</w:t>
       </w:r>
-      <w:r>
-        <w:t>”. It is obvious to point out that it is not easy to reduce the price of medical treatment. If patients are available to get price discount or prizes from other stores that is allied with the hospital, patients may be encouraged to go to the hospital more.</w:t>
+      <w:proofErr w:type="gramStart"/>
+      <w:r>
+        <w:t>”.</w:t>
+      </w:r>
+      <w:proofErr w:type="gramEnd"/>
+      <w:r>
+        <w:t xml:space="preserve"> It is obvious to point out that it is not easy to reduce the price of medical treatment. If patients are available to get price discount or prizes from other stores that is allied with the hospital, patients may be encouraged to go to the hospital more.</w:t>
       </w:r>
     </w:p>
     <w:p/>
@@ -1376,7 +1468,21 @@
         <w:rPr>
           <w:rFonts w:hint="eastAsia"/>
         </w:rPr>
-        <w:t xml:space="preserve">However, we </w:t>
+        <w:t>TA</w:t>
+      </w:r>
+      <w:r>
+        <w:t>’s comment</w:t>
+      </w:r>
+    </w:p>
+    <w:p>
+      <w:r>
+        <w:t>W</w:t>
+      </w:r>
+      <w:r>
+        <w:rPr>
+          <w:rFonts w:hint="eastAsia"/>
+        </w:rPr>
+        <w:t xml:space="preserve">e </w:t>
       </w:r>
       <w:r>
         <w:t>got comments on our DP topic and approaches from our TA today (Apr 6</w:t>
@@ -1388,7 +1494,23 @@
         <w:t>th</w:t>
       </w:r>
       <w:r>
-        <w:t>). We were suggested to have office hour with professor for …</w:t>
+        <w:t>). We were suggested to have office hour with pro</w:t>
+      </w:r>
+      <w:r>
+        <w:t xml:space="preserve">fessor for discussing about our current status and clarify our topic. Furthermore, our previous work on DP1 turned out that it is enough to show we put plenty of effort on the task but it seems going toward wrong direction. Our approaches shown in DP1 </w:t>
+      </w:r>
+      <w:r>
+        <w:t>suggested that our team members are not directly included in the user pool we set, however, the interview and survey results are apparently affected by us. The ideated topic is quite solution driven, and the survey results seems induced to the direction that we already planned before the survey. It is obvious to point out the needs of refactoring in this stage, so that our group decided to change our ideation topic from today.</w:t>
+      </w:r>
+    </w:p>
+    <w:p>
+      <w:pPr>
+        <w:rPr>
+          <w:rFonts w:hint="eastAsia"/>
+        </w:rPr>
+      </w:pPr>
+      <w:r>
+        <w:t>The picture below shows our current changes in our new Ideation process. We are planning to develop our new Ideation from here.</w:t>
       </w:r>
       <w:bookmarkStart w:id="0" w:name="_GoBack"/>
       <w:bookmarkEnd w:id="0"/>

</xml_diff>